<commit_message>
finilize the cross tool ng
</commit_message>
<xml_diff>
--- a/Cross tool ng.docx
+++ b/Cross tool ng.docx
@@ -210,7 +210,15 @@
         <w:t>Linux</w:t>
       </w:r>
       <w:r>
-        <w:t xml:space="preserve"> ( Ubuntu ) requirements</w:t>
+        <w:t xml:space="preserve"> </w:t>
+      </w:r>
+      <w:proofErr w:type="gramStart"/>
+      <w:r>
+        <w:t>( Ubuntu</w:t>
+      </w:r>
+      <w:proofErr w:type="gramEnd"/>
+      <w:r>
+        <w:t xml:space="preserve"> ) requirements</w:t>
       </w:r>
     </w:p>
     <w:p>
@@ -260,8 +268,15 @@
           <w:shd w:val="clear" w:color="auto" w:fill="EEEEFF"/>
         </w:rPr>
       </w:pPr>
-      <w:r>
-        <w:t xml:space="preserve">sudo </w:t>
+      <w:proofErr w:type="spellStart"/>
+      <w:proofErr w:type="gramStart"/>
+      <w:r>
+        <w:t>sudo</w:t>
+      </w:r>
+      <w:proofErr w:type="spellEnd"/>
+      <w:proofErr w:type="gramEnd"/>
+      <w:r>
+        <w:t xml:space="preserve"> </w:t>
       </w:r>
       <w:r>
         <w:rPr>
@@ -271,7 +286,73 @@
           <w:bdr w:val="none" w:sz="0" w:space="0" w:color="auto" w:frame="1"/>
           <w:shd w:val="clear" w:color="auto" w:fill="EEEEFF"/>
         </w:rPr>
-        <w:t>apt-get install gcc gperf bison flex texinfo help2man make libncurses5-dev \</w:t>
+        <w:t xml:space="preserve">apt-get install </w:t>
+      </w:r>
+      <w:proofErr w:type="spellStart"/>
+      <w:r>
+        <w:rPr>
+          <w:color w:val="111111"/>
+          <w:sz w:val="23"/>
+          <w:szCs w:val="23"/>
+          <w:bdr w:val="none" w:sz="0" w:space="0" w:color="auto" w:frame="1"/>
+          <w:shd w:val="clear" w:color="auto" w:fill="EEEEFF"/>
+        </w:rPr>
+        <w:t>gcc</w:t>
+      </w:r>
+      <w:proofErr w:type="spellEnd"/>
+      <w:r>
+        <w:rPr>
+          <w:color w:val="111111"/>
+          <w:sz w:val="23"/>
+          <w:szCs w:val="23"/>
+          <w:bdr w:val="none" w:sz="0" w:space="0" w:color="auto" w:frame="1"/>
+          <w:shd w:val="clear" w:color="auto" w:fill="EEEEFF"/>
+        </w:rPr>
+        <w:t xml:space="preserve"> </w:t>
+      </w:r>
+      <w:proofErr w:type="spellStart"/>
+      <w:r>
+        <w:rPr>
+          <w:color w:val="111111"/>
+          <w:sz w:val="23"/>
+          <w:szCs w:val="23"/>
+          <w:bdr w:val="none" w:sz="0" w:space="0" w:color="auto" w:frame="1"/>
+          <w:shd w:val="clear" w:color="auto" w:fill="EEEEFF"/>
+        </w:rPr>
+        <w:t>gperf</w:t>
+      </w:r>
+      <w:proofErr w:type="spellEnd"/>
+      <w:r>
+        <w:rPr>
+          <w:color w:val="111111"/>
+          <w:sz w:val="23"/>
+          <w:szCs w:val="23"/>
+          <w:bdr w:val="none" w:sz="0" w:space="0" w:color="auto" w:frame="1"/>
+          <w:shd w:val="clear" w:color="auto" w:fill="EEEEFF"/>
+        </w:rPr>
+        <w:t xml:space="preserve"> bison flex </w:t>
+      </w:r>
+      <w:proofErr w:type="spellStart"/>
+      <w:r>
+        <w:rPr>
+          <w:color w:val="111111"/>
+          <w:sz w:val="23"/>
+          <w:szCs w:val="23"/>
+          <w:bdr w:val="none" w:sz="0" w:space="0" w:color="auto" w:frame="1"/>
+          <w:shd w:val="clear" w:color="auto" w:fill="EEEEFF"/>
+        </w:rPr>
+        <w:t>texinfo</w:t>
+      </w:r>
+      <w:proofErr w:type="spellEnd"/>
+      <w:r>
+        <w:rPr>
+          <w:color w:val="111111"/>
+          <w:sz w:val="23"/>
+          <w:szCs w:val="23"/>
+          <w:bdr w:val="none" w:sz="0" w:space="0" w:color="auto" w:frame="1"/>
+          <w:shd w:val="clear" w:color="auto" w:fill="EEEEFF"/>
+        </w:rPr>
+        <w:t xml:space="preserve"> help2man make libncurses5-dev \</w:t>
       </w:r>
     </w:p>
     <w:p>
@@ -319,24 +400,66 @@
           <w:shd w:val="clear" w:color="auto" w:fill="EEEEFF"/>
         </w:rPr>
         <w:tab/>
-        <w:t>python-dev</w:t>
-      </w:r>
-    </w:p>
-    <w:p>
-      <w:pPr>
-        <w:pStyle w:val="NoSpacing"/>
-      </w:pPr>
-      <w:r>
-        <w:t>The package contains autotools makefile so it is need to be configured</w:t>
-      </w:r>
-    </w:p>
-    <w:p>
-      <w:pPr>
-        <w:pStyle w:val="NoSpacing"/>
-      </w:pPr>
+      </w:r>
+      <w:proofErr w:type="gramStart"/>
+      <w:r>
+        <w:rPr>
+          <w:rFonts w:ascii="Courier New" w:eastAsia="Times New Roman" w:hAnsi="Courier New" w:cs="Courier New"/>
+          <w:color w:val="111111"/>
+          <w:sz w:val="23"/>
+          <w:szCs w:val="23"/>
+          <w:bdr w:val="none" w:sz="0" w:space="0" w:color="auto" w:frame="1"/>
+          <w:shd w:val="clear" w:color="auto" w:fill="EEEEFF"/>
+        </w:rPr>
+        <w:t>python-</w:t>
+      </w:r>
+      <w:proofErr w:type="spellStart"/>
+      <w:r>
+        <w:rPr>
+          <w:rFonts w:ascii="Courier New" w:eastAsia="Times New Roman" w:hAnsi="Courier New" w:cs="Courier New"/>
+          <w:color w:val="111111"/>
+          <w:sz w:val="23"/>
+          <w:szCs w:val="23"/>
+          <w:bdr w:val="none" w:sz="0" w:space="0" w:color="auto" w:frame="1"/>
+          <w:shd w:val="clear" w:color="auto" w:fill="EEEEFF"/>
+        </w:rPr>
+        <w:t>dev</w:t>
+      </w:r>
+      <w:proofErr w:type="spellEnd"/>
+      <w:proofErr w:type="gramEnd"/>
+    </w:p>
+    <w:p>
+      <w:pPr>
+        <w:pStyle w:val="NoSpacing"/>
+      </w:pPr>
+      <w:r>
+        <w:t xml:space="preserve">The package contains </w:t>
+      </w:r>
+      <w:proofErr w:type="spellStart"/>
+      <w:r>
+        <w:t>autotools</w:t>
+      </w:r>
+      <w:proofErr w:type="spellEnd"/>
       <w:r>
         <w:t xml:space="preserve"> </w:t>
       </w:r>
+      <w:proofErr w:type="spellStart"/>
+      <w:r>
+        <w:t>makefile</w:t>
+      </w:r>
+      <w:proofErr w:type="spellEnd"/>
+      <w:r>
+        <w:t xml:space="preserve"> so it is need to be configured</w:t>
+      </w:r>
+    </w:p>
+    <w:p>
+      <w:pPr>
+        <w:pStyle w:val="NoSpacing"/>
+      </w:pPr>
+      <w:r>
+        <w:t xml:space="preserve"> </w:t>
+      </w:r>
+      <w:proofErr w:type="gramStart"/>
       <w:r>
         <w:rPr>
           <w:rFonts w:ascii="Helvetica" w:hAnsi="Helvetica" w:cs="Helvetica"/>
@@ -358,6 +481,7 @@
         </w:rPr>
         <w:t> </w:t>
       </w:r>
+      <w:proofErr w:type="spellStart"/>
       <w:r>
         <w:rPr>
           <w:rStyle w:val="HTMLCode"/>
@@ -367,7 +491,19 @@
           <w:szCs w:val="19"/>
           <w:shd w:val="clear" w:color="auto" w:fill="FFFFFF"/>
         </w:rPr>
-        <w:t>ct-ng</w:t>
+        <w:t>ct</w:t>
+      </w:r>
+      <w:proofErr w:type="spellEnd"/>
+      <w:r>
+        <w:rPr>
+          <w:rStyle w:val="HTMLCode"/>
+          <w:rFonts w:ascii="Consolas" w:eastAsiaTheme="minorHAnsi" w:hAnsi="Consolas" w:cs="Consolas"/>
+          <w:color w:val="78274E"/>
+          <w:sz w:val="19"/>
+          <w:szCs w:val="19"/>
+          <w:shd w:val="clear" w:color="auto" w:fill="FFFFFF"/>
+        </w:rPr>
+        <w:t>-ng</w:t>
       </w:r>
       <w:r>
         <w:rPr>
@@ -388,8 +524,9 @@
           <w:szCs w:val="21"/>
           <w:shd w:val="clear" w:color="auto" w:fill="FFFFFF"/>
         </w:rPr>
-        <w:t xml:space="preserve">utility and miscellaneous build scripts. </w:t>
-      </w:r>
+        <w:t>utility and miscellaneous build scripts.</w:t>
+      </w:r>
+      <w:proofErr w:type="gramEnd"/>
       <w:r>
         <w:rPr>
           <w:rFonts w:ascii="Helvetica" w:hAnsi="Helvetica" w:cs="Helvetica"/>
@@ -398,7 +535,7 @@
           <w:szCs w:val="21"/>
           <w:shd w:val="clear" w:color="auto" w:fill="FFFFFF"/>
         </w:rPr>
-        <w:t xml:space="preserve"> </w:t>
+        <w:t xml:space="preserve">  </w:t>
       </w:r>
     </w:p>
     <w:p>
@@ -423,13 +560,23 @@
           <w:color w:val="333333"/>
         </w:rPr>
       </w:pPr>
+      <w:proofErr w:type="gramStart"/>
       <w:r>
         <w:rPr>
           <w:rStyle w:val="HTMLCode"/>
           <w:rFonts w:ascii="Consolas" w:hAnsi="Consolas" w:cs="Consolas"/>
           <w:color w:val="333333"/>
         </w:rPr>
-        <w:t xml:space="preserve">./configure </w:t>
+        <w:t>./</w:t>
+      </w:r>
+      <w:proofErr w:type="gramEnd"/>
+      <w:r>
+        <w:rPr>
+          <w:rStyle w:val="HTMLCode"/>
+          <w:rFonts w:ascii="Consolas" w:hAnsi="Consolas" w:cs="Consolas"/>
+          <w:color w:val="333333"/>
+        </w:rPr>
+        <w:t xml:space="preserve">configure </w:t>
       </w:r>
     </w:p>
     <w:p>
@@ -449,6 +596,7 @@
           <w:color w:val="333333"/>
         </w:rPr>
       </w:pPr>
+      <w:proofErr w:type="gramStart"/>
       <w:r>
         <w:rPr>
           <w:rStyle w:val="HTMLCode"/>
@@ -457,6 +605,7 @@
         </w:rPr>
         <w:t>make</w:t>
       </w:r>
+      <w:proofErr w:type="gramEnd"/>
     </w:p>
     <w:p>
       <w:pPr>
@@ -475,20 +624,32 @@
           <w:color w:val="333333"/>
         </w:rPr>
       </w:pPr>
+      <w:proofErr w:type="spellStart"/>
+      <w:proofErr w:type="gramStart"/>
       <w:r>
         <w:rPr>
           <w:rStyle w:val="HTMLCode"/>
           <w:rFonts w:ascii="Consolas" w:hAnsi="Consolas" w:cs="Consolas"/>
           <w:color w:val="333333"/>
         </w:rPr>
-        <w:t xml:space="preserve">sudo </w:t>
-      </w:r>
+        <w:t>sudo</w:t>
+      </w:r>
+      <w:proofErr w:type="spellEnd"/>
+      <w:proofErr w:type="gramEnd"/>
       <w:r>
         <w:rPr>
           <w:rStyle w:val="HTMLCode"/>
           <w:rFonts w:ascii="Consolas" w:hAnsi="Consolas" w:cs="Consolas"/>
           <w:color w:val="333333"/>
         </w:rPr>
+        <w:t xml:space="preserve"> </w:t>
+      </w:r>
+      <w:r>
+        <w:rPr>
+          <w:rStyle w:val="HTMLCode"/>
+          <w:rFonts w:ascii="Consolas" w:hAnsi="Consolas" w:cs="Consolas"/>
+          <w:color w:val="333333"/>
+        </w:rPr>
         <w:t>make install</w:t>
       </w:r>
     </w:p>
@@ -516,7 +677,39 @@
         <w:pStyle w:val="NoSpacing"/>
       </w:pPr>
       <w:r>
-        <w:t>*Note – ct-ng should be in the path, if not add it or  just type  bin/ct-ng   instead of ct-ng</w:t>
+        <w:t xml:space="preserve">*Note – </w:t>
+      </w:r>
+      <w:proofErr w:type="spellStart"/>
+      <w:r>
+        <w:t>ct</w:t>
+      </w:r>
+      <w:proofErr w:type="spellEnd"/>
+      <w:r>
+        <w:t xml:space="preserve">-ng should be in the path, if not add it </w:t>
+      </w:r>
+      <w:proofErr w:type="gramStart"/>
+      <w:r>
+        <w:t>or  just</w:t>
+      </w:r>
+      <w:proofErr w:type="gramEnd"/>
+      <w:r>
+        <w:t xml:space="preserve"> type  bin/</w:t>
+      </w:r>
+      <w:proofErr w:type="spellStart"/>
+      <w:r>
+        <w:t>ct</w:t>
+      </w:r>
+      <w:proofErr w:type="spellEnd"/>
+      <w:r>
+        <w:t xml:space="preserve">-ng   instead of </w:t>
+      </w:r>
+      <w:proofErr w:type="spellStart"/>
+      <w:r>
+        <w:t>ct</w:t>
+      </w:r>
+      <w:proofErr w:type="spellEnd"/>
+      <w:r>
+        <w:t>-ng</w:t>
       </w:r>
     </w:p>
     <w:p>
@@ -570,16 +763,36 @@
           <w:rFonts w:ascii="Consolas" w:hAnsi="Consolas" w:cs="Consolas"/>
           <w:color w:val="333333"/>
         </w:rPr>
-        <w:t>CT_BUILDTREE=</w:t>
-      </w:r>
+        <w:t>CT_BUILDTREE= /home/</w:t>
+      </w:r>
+      <w:proofErr w:type="spellStart"/>
       <w:r>
         <w:rPr>
           <w:rStyle w:val="HTMLCode"/>
           <w:rFonts w:ascii="Consolas" w:hAnsi="Consolas" w:cs="Consolas"/>
           <w:color w:val="333333"/>
         </w:rPr>
-        <w:t xml:space="preserve"> /home/elia/ct_builds</w:t>
-      </w:r>
+        <w:t>elia</w:t>
+      </w:r>
+      <w:proofErr w:type="spellEnd"/>
+      <w:r>
+        <w:rPr>
+          <w:rStyle w:val="HTMLCode"/>
+          <w:rFonts w:ascii="Consolas" w:hAnsi="Consolas" w:cs="Consolas"/>
+          <w:color w:val="333333"/>
+        </w:rPr>
+        <w:t>/</w:t>
+      </w:r>
+      <w:proofErr w:type="spellStart"/>
+      <w:r>
+        <w:rPr>
+          <w:rStyle w:val="HTMLCode"/>
+          <w:rFonts w:ascii="Consolas" w:hAnsi="Consolas" w:cs="Consolas"/>
+          <w:color w:val="333333"/>
+        </w:rPr>
+        <w:t>ct_builds</w:t>
+      </w:r>
+      <w:proofErr w:type="spellEnd"/>
     </w:p>
     <w:p>
       <w:pPr>
@@ -599,13 +812,23 @@
           <w:color w:val="333333"/>
         </w:rPr>
       </w:pPr>
+      <w:proofErr w:type="gramStart"/>
       <w:r>
         <w:rPr>
           <w:rStyle w:val="HTMLCode"/>
           <w:rFonts w:ascii="Consolas" w:hAnsi="Consolas" w:cs="Consolas"/>
           <w:color w:val="333333"/>
         </w:rPr>
-        <w:t>./configure --prefix=$CT_BUILDTREE</w:t>
+        <w:t>./</w:t>
+      </w:r>
+      <w:proofErr w:type="gramEnd"/>
+      <w:r>
+        <w:rPr>
+          <w:rStyle w:val="HTMLCode"/>
+          <w:rFonts w:ascii="Consolas" w:hAnsi="Consolas" w:cs="Consolas"/>
+          <w:color w:val="333333"/>
+        </w:rPr>
+        <w:t>configure --prefix=$CT_BUILDTREE</w:t>
       </w:r>
     </w:p>
     <w:p>
@@ -626,6 +849,7 @@
           <w:color w:val="333333"/>
         </w:rPr>
       </w:pPr>
+      <w:proofErr w:type="gramStart"/>
       <w:r>
         <w:rPr>
           <w:rStyle w:val="HTMLCode"/>
@@ -634,6 +858,7 @@
         </w:rPr>
         <w:t>make</w:t>
       </w:r>
+      <w:proofErr w:type="gramEnd"/>
     </w:p>
     <w:p>
       <w:pPr>
@@ -652,21 +877,25 @@
           <w:color w:val="333333"/>
         </w:rPr>
       </w:pPr>
+      <w:proofErr w:type="spellStart"/>
+      <w:proofErr w:type="gramStart"/>
       <w:r>
         <w:rPr>
           <w:rStyle w:val="HTMLCode"/>
           <w:rFonts w:ascii="Consolas" w:hAnsi="Consolas" w:cs="Consolas"/>
           <w:color w:val="333333"/>
         </w:rPr>
-        <w:t xml:space="preserve">sudo </w:t>
-      </w:r>
+        <w:t>sudo</w:t>
+      </w:r>
+      <w:proofErr w:type="spellEnd"/>
+      <w:proofErr w:type="gramEnd"/>
       <w:r>
         <w:rPr>
           <w:rStyle w:val="HTMLCode"/>
           <w:rFonts w:ascii="Consolas" w:hAnsi="Consolas" w:cs="Consolas"/>
           <w:color w:val="333333"/>
         </w:rPr>
-        <w:t>make install</w:t>
+        <w:t xml:space="preserve"> make install</w:t>
       </w:r>
     </w:p>
     <w:p>
@@ -693,7 +922,27 @@
           <w:sz w:val="21"/>
           <w:szCs w:val="21"/>
         </w:rPr>
-        <w:t>At this point, if the toolchain build tree was generated</w:t>
+        <w:t xml:space="preserve">At this point, if the </w:t>
+      </w:r>
+      <w:proofErr w:type="spellStart"/>
+      <w:r>
+        <w:rPr>
+          <w:rFonts w:ascii="Helvetica" w:hAnsi="Helvetica" w:cs="Helvetica"/>
+          <w:color w:val="333333"/>
+          <w:sz w:val="21"/>
+          <w:szCs w:val="21"/>
+        </w:rPr>
+        <w:t>toolchain</w:t>
+      </w:r>
+      <w:proofErr w:type="spellEnd"/>
+      <w:r>
+        <w:rPr>
+          <w:rFonts w:ascii="Helvetica" w:hAnsi="Helvetica" w:cs="Helvetica"/>
+          <w:color w:val="333333"/>
+          <w:sz w:val="21"/>
+          <w:szCs w:val="21"/>
+        </w:rPr>
+        <w:t xml:space="preserve"> build tree was generated</w:t>
       </w:r>
       <w:r>
         <w:rPr>
@@ -732,7 +981,47 @@
           <w:sz w:val="21"/>
           <w:szCs w:val="21"/>
         </w:rPr>
-        <w:t>the source tree, then the crosstool-NG sources are now no longer required for the rest of the toolchain build process (i.e.</w:t>
+        <w:t xml:space="preserve">the source tree, then the </w:t>
+      </w:r>
+      <w:proofErr w:type="spellStart"/>
+      <w:r>
+        <w:rPr>
+          <w:rFonts w:ascii="Helvetica" w:hAnsi="Helvetica" w:cs="Helvetica"/>
+          <w:color w:val="333333"/>
+          <w:sz w:val="21"/>
+          <w:szCs w:val="21"/>
+        </w:rPr>
+        <w:t>crosstool</w:t>
+      </w:r>
+      <w:proofErr w:type="spellEnd"/>
+      <w:r>
+        <w:rPr>
+          <w:rFonts w:ascii="Helvetica" w:hAnsi="Helvetica" w:cs="Helvetica"/>
+          <w:color w:val="333333"/>
+          <w:sz w:val="21"/>
+          <w:szCs w:val="21"/>
+        </w:rPr>
+        <w:t xml:space="preserve">-NG sources are now no longer required for the rest of the </w:t>
+      </w:r>
+      <w:proofErr w:type="spellStart"/>
+      <w:r>
+        <w:rPr>
+          <w:rFonts w:ascii="Helvetica" w:hAnsi="Helvetica" w:cs="Helvetica"/>
+          <w:color w:val="333333"/>
+          <w:sz w:val="21"/>
+          <w:szCs w:val="21"/>
+        </w:rPr>
+        <w:t>toolchain</w:t>
+      </w:r>
+      <w:proofErr w:type="spellEnd"/>
+      <w:r>
+        <w:rPr>
+          <w:rFonts w:ascii="Helvetica" w:hAnsi="Helvetica" w:cs="Helvetica"/>
+          <w:color w:val="333333"/>
+          <w:sz w:val="21"/>
+          <w:szCs w:val="21"/>
+        </w:rPr>
+        <w:t xml:space="preserve"> build process (i.e.</w:t>
       </w:r>
       <w:r>
         <w:rPr>
@@ -812,7 +1101,27 @@
           <w:sz w:val="21"/>
           <w:szCs w:val="21"/>
         </w:rPr>
-        <w:t>, the hierarchy of the generated toolchain build tree should resemble:</w:t>
+        <w:t xml:space="preserve">, the hierarchy of the generated </w:t>
+      </w:r>
+      <w:proofErr w:type="spellStart"/>
+      <w:r>
+        <w:rPr>
+          <w:rFonts w:ascii="Helvetica" w:hAnsi="Helvetica" w:cs="Helvetica"/>
+          <w:color w:val="333333"/>
+          <w:sz w:val="21"/>
+          <w:szCs w:val="21"/>
+        </w:rPr>
+        <w:t>toolchain</w:t>
+      </w:r>
+      <w:proofErr w:type="spellEnd"/>
+      <w:r>
+        <w:rPr>
+          <w:rFonts w:ascii="Helvetica" w:hAnsi="Helvetica" w:cs="Helvetica"/>
+          <w:color w:val="333333"/>
+          <w:sz w:val="21"/>
+          <w:szCs w:val="21"/>
+        </w:rPr>
+        <w:t xml:space="preserve"> build tree should resemble:</w:t>
       </w:r>
     </w:p>
     <w:p>
@@ -910,8 +1219,23 @@
       <w:pPr>
         <w:pStyle w:val="NoSpacing"/>
       </w:pPr>
-      <w:r>
-        <w:t>lets move now to the place where the ng-ct tool was installed and type:</w:t>
+      <w:proofErr w:type="spellStart"/>
+      <w:proofErr w:type="gramStart"/>
+      <w:r>
+        <w:t>lets</w:t>
+      </w:r>
+      <w:proofErr w:type="spellEnd"/>
+      <w:proofErr w:type="gramEnd"/>
+      <w:r>
+        <w:t xml:space="preserve"> move now to the place where the ng-</w:t>
+      </w:r>
+      <w:proofErr w:type="spellStart"/>
+      <w:r>
+        <w:t>ct</w:t>
+      </w:r>
+      <w:proofErr w:type="spellEnd"/>
+      <w:r>
+        <w:t xml:space="preserve"> tool was installed and type:</w:t>
       </w:r>
     </w:p>
     <w:p>
@@ -936,13 +1260,41 @@
           <w:color w:val="333333"/>
         </w:rPr>
       </w:pPr>
+      <w:proofErr w:type="gramStart"/>
       <w:r>
         <w:rPr>
           <w:rStyle w:val="HTMLCode"/>
           <w:rFonts w:ascii="Consolas" w:hAnsi="Consolas" w:cs="Consolas"/>
           <w:color w:val="333333"/>
         </w:rPr>
-        <w:t>bin/ct-ng list-samples</w:t>
+        <w:t>bin/</w:t>
+      </w:r>
+      <w:proofErr w:type="spellStart"/>
+      <w:r>
+        <w:rPr>
+          <w:rStyle w:val="HTMLCode"/>
+          <w:rFonts w:ascii="Consolas" w:hAnsi="Consolas" w:cs="Consolas"/>
+          <w:color w:val="333333"/>
+        </w:rPr>
+        <w:t>ct</w:t>
+      </w:r>
+      <w:proofErr w:type="spellEnd"/>
+      <w:r>
+        <w:rPr>
+          <w:rStyle w:val="HTMLCode"/>
+          <w:rFonts w:ascii="Consolas" w:hAnsi="Consolas" w:cs="Consolas"/>
+          <w:color w:val="333333"/>
+        </w:rPr>
+        <w:t>-ng</w:t>
+      </w:r>
+      <w:proofErr w:type="gramEnd"/>
+      <w:r>
+        <w:rPr>
+          <w:rStyle w:val="HTMLCode"/>
+          <w:rFonts w:ascii="Consolas" w:hAnsi="Consolas" w:cs="Consolas"/>
+          <w:color w:val="333333"/>
+        </w:rPr>
+        <w:t xml:space="preserve"> list-samples</w:t>
       </w:r>
     </w:p>
     <w:p>
@@ -955,6 +1307,11 @@
       <w:r>
         <w:t xml:space="preserve"> will show us pre samples</w:t>
       </w:r>
+    </w:p>
+    <w:p>
+      <w:pPr>
+        <w:pStyle w:val="NoSpacing"/>
+      </w:pPr>
     </w:p>
     <w:p>
       <w:pPr>
@@ -1034,6 +1391,8 @@
           <w:szCs w:val="23"/>
         </w:rPr>
       </w:pPr>
+      <w:proofErr w:type="spellStart"/>
+      <w:proofErr w:type="gramStart"/>
       <w:r>
         <w:rPr>
           <w:rStyle w:val="HTMLCode"/>
@@ -1043,8 +1402,69 @@
           <w:bdr w:val="none" w:sz="0" w:space="0" w:color="auto" w:frame="1"/>
           <w:shd w:val="clear" w:color="auto" w:fill="EEEEFF"/>
         </w:rPr>
-        <w:t>ct-ng show-arm-unknown-linux-gnueabi</w:t>
-      </w:r>
+        <w:t>ct</w:t>
+      </w:r>
+      <w:proofErr w:type="spellEnd"/>
+      <w:r>
+        <w:rPr>
+          <w:rStyle w:val="HTMLCode"/>
+          <w:color w:val="111111"/>
+          <w:sz w:val="23"/>
+          <w:szCs w:val="23"/>
+          <w:bdr w:val="none" w:sz="0" w:space="0" w:color="auto" w:frame="1"/>
+          <w:shd w:val="clear" w:color="auto" w:fill="EEEEFF"/>
+        </w:rPr>
+        <w:t>-ng</w:t>
+      </w:r>
+      <w:proofErr w:type="gramEnd"/>
+      <w:r>
+        <w:rPr>
+          <w:rStyle w:val="HTMLCode"/>
+          <w:color w:val="111111"/>
+          <w:sz w:val="23"/>
+          <w:szCs w:val="23"/>
+          <w:bdr w:val="none" w:sz="0" w:space="0" w:color="auto" w:frame="1"/>
+          <w:shd w:val="clear" w:color="auto" w:fill="EEEEFF"/>
+        </w:rPr>
+        <w:t xml:space="preserve"> show-arm-unknown-</w:t>
+      </w:r>
+      <w:proofErr w:type="spellStart"/>
+      <w:r>
+        <w:rPr>
+          <w:rStyle w:val="HTMLCode"/>
+          <w:color w:val="111111"/>
+          <w:sz w:val="23"/>
+          <w:szCs w:val="23"/>
+          <w:bdr w:val="none" w:sz="0" w:space="0" w:color="auto" w:frame="1"/>
+          <w:shd w:val="clear" w:color="auto" w:fill="EEEEFF"/>
+        </w:rPr>
+        <w:t>linux</w:t>
+      </w:r>
+      <w:proofErr w:type="spellEnd"/>
+      <w:r>
+        <w:rPr>
+          <w:rStyle w:val="HTMLCode"/>
+          <w:color w:val="111111"/>
+          <w:sz w:val="23"/>
+          <w:szCs w:val="23"/>
+          <w:bdr w:val="none" w:sz="0" w:space="0" w:color="auto" w:frame="1"/>
+          <w:shd w:val="clear" w:color="auto" w:fill="EEEEFF"/>
+        </w:rPr>
+        <w:t>-</w:t>
+      </w:r>
+      <w:proofErr w:type="spellStart"/>
+      <w:r>
+        <w:rPr>
+          <w:rStyle w:val="HTMLCode"/>
+          <w:color w:val="111111"/>
+          <w:sz w:val="23"/>
+          <w:szCs w:val="23"/>
+          <w:bdr w:val="none" w:sz="0" w:space="0" w:color="auto" w:frame="1"/>
+          <w:shd w:val="clear" w:color="auto" w:fill="EEEEFF"/>
+        </w:rPr>
+        <w:t>gnueabi</w:t>
+      </w:r>
+      <w:proofErr w:type="spellEnd"/>
     </w:p>
     <w:p>
       <w:pPr>
@@ -1106,7 +1526,23 @@
         <w:pStyle w:val="NoSpacing"/>
       </w:pPr>
       <w:r>
-        <w:t>We can see the compiler version, the languages supports , c library and bin utils.</w:t>
+        <w:t xml:space="preserve">We can see the compiler version, the languages </w:t>
+      </w:r>
+      <w:proofErr w:type="gramStart"/>
+      <w:r>
+        <w:t>supports ,</w:t>
+      </w:r>
+      <w:proofErr w:type="gramEnd"/>
+      <w:r>
+        <w:t xml:space="preserve"> c library and bin </w:t>
+      </w:r>
+      <w:proofErr w:type="spellStart"/>
+      <w:r>
+        <w:t>utils</w:t>
+      </w:r>
+      <w:proofErr w:type="spellEnd"/>
+      <w:r>
+        <w:t>.</w:t>
       </w:r>
     </w:p>
     <w:p>
@@ -1153,6 +1589,8 @@
       </w:pPr>
       <w:bookmarkStart w:id="0" w:name="OLE_LINK1"/>
       <w:bookmarkStart w:id="1" w:name="OLE_LINK2"/>
+      <w:proofErr w:type="spellStart"/>
+      <w:proofErr w:type="gramStart"/>
       <w:r>
         <w:rPr>
           <w:rStyle w:val="HTMLCode"/>
@@ -1162,8 +1600,69 @@
           <w:bdr w:val="none" w:sz="0" w:space="0" w:color="auto" w:frame="1"/>
           <w:shd w:val="clear" w:color="auto" w:fill="EEEEFF"/>
         </w:rPr>
-        <w:t>ct-ng arm-unknown-linux-gnueabi</w:t>
-      </w:r>
+        <w:t>ct</w:t>
+      </w:r>
+      <w:proofErr w:type="spellEnd"/>
+      <w:r>
+        <w:rPr>
+          <w:rStyle w:val="HTMLCode"/>
+          <w:color w:val="111111"/>
+          <w:sz w:val="23"/>
+          <w:szCs w:val="23"/>
+          <w:bdr w:val="none" w:sz="0" w:space="0" w:color="auto" w:frame="1"/>
+          <w:shd w:val="clear" w:color="auto" w:fill="EEEEFF"/>
+        </w:rPr>
+        <w:t>-ng</w:t>
+      </w:r>
+      <w:proofErr w:type="gramEnd"/>
+      <w:r>
+        <w:rPr>
+          <w:rStyle w:val="HTMLCode"/>
+          <w:color w:val="111111"/>
+          <w:sz w:val="23"/>
+          <w:szCs w:val="23"/>
+          <w:bdr w:val="none" w:sz="0" w:space="0" w:color="auto" w:frame="1"/>
+          <w:shd w:val="clear" w:color="auto" w:fill="EEEEFF"/>
+        </w:rPr>
+        <w:t xml:space="preserve"> arm-unknown-</w:t>
+      </w:r>
+      <w:proofErr w:type="spellStart"/>
+      <w:r>
+        <w:rPr>
+          <w:rStyle w:val="HTMLCode"/>
+          <w:color w:val="111111"/>
+          <w:sz w:val="23"/>
+          <w:szCs w:val="23"/>
+          <w:bdr w:val="none" w:sz="0" w:space="0" w:color="auto" w:frame="1"/>
+          <w:shd w:val="clear" w:color="auto" w:fill="EEEEFF"/>
+        </w:rPr>
+        <w:t>linux</w:t>
+      </w:r>
+      <w:proofErr w:type="spellEnd"/>
+      <w:r>
+        <w:rPr>
+          <w:rStyle w:val="HTMLCode"/>
+          <w:color w:val="111111"/>
+          <w:sz w:val="23"/>
+          <w:szCs w:val="23"/>
+          <w:bdr w:val="none" w:sz="0" w:space="0" w:color="auto" w:frame="1"/>
+          <w:shd w:val="clear" w:color="auto" w:fill="EEEEFF"/>
+        </w:rPr>
+        <w:t>-</w:t>
+      </w:r>
+      <w:proofErr w:type="spellStart"/>
+      <w:r>
+        <w:rPr>
+          <w:rStyle w:val="HTMLCode"/>
+          <w:color w:val="111111"/>
+          <w:sz w:val="23"/>
+          <w:szCs w:val="23"/>
+          <w:bdr w:val="none" w:sz="0" w:space="0" w:color="auto" w:frame="1"/>
+          <w:shd w:val="clear" w:color="auto" w:fill="EEEEFF"/>
+        </w:rPr>
+        <w:t>gnueabi</w:t>
+      </w:r>
+      <w:proofErr w:type="spellEnd"/>
     </w:p>
     <w:bookmarkEnd w:id="0"/>
     <w:bookmarkEnd w:id="1"/>
@@ -1246,6 +1745,9 @@
       </w:pPr>
       <w:bookmarkStart w:id="2" w:name="OLE_LINK3"/>
       <w:bookmarkStart w:id="3" w:name="OLE_LINK4"/>
+      <w:bookmarkStart w:id="4" w:name="OLE_LINK5"/>
+      <w:proofErr w:type="spellStart"/>
+      <w:proofErr w:type="gramStart"/>
       <w:r>
         <w:rPr>
           <w:rStyle w:val="HTMLCode"/>
@@ -1255,11 +1757,49 @@
           <w:bdr w:val="none" w:sz="0" w:space="0" w:color="auto" w:frame="1"/>
           <w:shd w:val="clear" w:color="auto" w:fill="EEEEFF"/>
         </w:rPr>
-        <w:t>ct-ng menuconfig</w:t>
-      </w:r>
+        <w:t>ct</w:t>
+      </w:r>
+      <w:proofErr w:type="spellEnd"/>
+      <w:r>
+        <w:rPr>
+          <w:rStyle w:val="HTMLCode"/>
+          <w:color w:val="111111"/>
+          <w:sz w:val="23"/>
+          <w:szCs w:val="23"/>
+          <w:bdr w:val="none" w:sz="0" w:space="0" w:color="auto" w:frame="1"/>
+          <w:shd w:val="clear" w:color="auto" w:fill="EEEEFF"/>
+        </w:rPr>
+        <w:t>-ng</w:t>
+      </w:r>
+      <w:proofErr w:type="gramEnd"/>
+      <w:r>
+        <w:rPr>
+          <w:rStyle w:val="HTMLCode"/>
+          <w:color w:val="111111"/>
+          <w:sz w:val="23"/>
+          <w:szCs w:val="23"/>
+          <w:bdr w:val="none" w:sz="0" w:space="0" w:color="auto" w:frame="1"/>
+          <w:shd w:val="clear" w:color="auto" w:fill="EEEEFF"/>
+        </w:rPr>
+        <w:t xml:space="preserve"> </w:t>
+      </w:r>
+      <w:proofErr w:type="spellStart"/>
+      <w:r>
+        <w:rPr>
+          <w:rStyle w:val="HTMLCode"/>
+          <w:color w:val="111111"/>
+          <w:sz w:val="23"/>
+          <w:szCs w:val="23"/>
+          <w:bdr w:val="none" w:sz="0" w:space="0" w:color="auto" w:frame="1"/>
+          <w:shd w:val="clear" w:color="auto" w:fill="EEEEFF"/>
+        </w:rPr>
+        <w:t>menuconfig</w:t>
+      </w:r>
+      <w:proofErr w:type="spellEnd"/>
     </w:p>
     <w:bookmarkEnd w:id="2"/>
     <w:bookmarkEnd w:id="3"/>
+    <w:bookmarkEnd w:id="4"/>
     <w:p>
       <w:pPr>
         <w:pStyle w:val="NoSpacing"/>
@@ -1278,8 +1818,13 @@
       <w:r>
         <w:t xml:space="preserve"> we just need to do </w:t>
       </w:r>
-      <w:r>
-        <w:t>ct-ng build</w:t>
+      <w:proofErr w:type="spellStart"/>
+      <w:r>
+        <w:t>ct</w:t>
+      </w:r>
+      <w:proofErr w:type="spellEnd"/>
+      <w:r>
+        <w:t>-ng build</w:t>
       </w:r>
     </w:p>
     <w:p>
@@ -1440,6 +1985,7 @@
       <w:r>
         <w:t xml:space="preserve">Here is the </w:t>
       </w:r>
+      <w:proofErr w:type="spellStart"/>
       <w:r>
         <w:rPr>
           <w:b/>
@@ -1448,6 +1994,7 @@
         </w:rPr>
         <w:t>hf</w:t>
       </w:r>
+      <w:proofErr w:type="spellEnd"/>
       <w:r>
         <w:t xml:space="preserve"> that will </w:t>
       </w:r>
@@ -1455,7 +2002,17 @@
         <w:t>append,</w:t>
       </w:r>
       <w:r>
-        <w:t xml:space="preserve"> lets see at the end.</w:t>
+        <w:t xml:space="preserve"> </w:t>
+      </w:r>
+      <w:proofErr w:type="spellStart"/>
+      <w:proofErr w:type="gramStart"/>
+      <w:r>
+        <w:t>lets</w:t>
+      </w:r>
+      <w:proofErr w:type="spellEnd"/>
+      <w:proofErr w:type="gramEnd"/>
+      <w:r>
+        <w:t xml:space="preserve"> see at the end.</w:t>
       </w:r>
     </w:p>
     <w:p>
@@ -1474,12 +2031,181 @@
     <w:p>
       <w:pPr>
         <w:pStyle w:val="NoSpacing"/>
-      </w:pPr>
-    </w:p>
-    <w:p>
-      <w:pPr>
-        <w:pStyle w:val="NoSpacing"/>
-      </w:pPr>
+        <w:rPr>
+          <w:rFonts w:ascii="Arial" w:hAnsi="Arial" w:cs="Arial"/>
+          <w:color w:val="000000"/>
+          <w:sz w:val="19"/>
+          <w:szCs w:val="19"/>
+          <w:shd w:val="clear" w:color="auto" w:fill="FFFFFF"/>
+        </w:rPr>
+      </w:pPr>
+      <w:r>
+        <w:rPr>
+          <w:rFonts w:ascii="Arial" w:hAnsi="Arial" w:cs="Arial"/>
+          <w:color w:val="000000"/>
+          <w:sz w:val="19"/>
+          <w:szCs w:val="19"/>
+          <w:shd w:val="clear" w:color="auto" w:fill="FFFFFF"/>
+        </w:rPr>
+        <w:t xml:space="preserve">The </w:t>
+      </w:r>
+      <w:r>
+        <w:rPr>
+          <w:rFonts w:ascii="Arial" w:hAnsi="Arial" w:cs="Arial"/>
+          <w:b/>
+          <w:bCs/>
+          <w:color w:val="FF0000"/>
+          <w:sz w:val="19"/>
+          <w:szCs w:val="19"/>
+          <w:u w:val="single"/>
+          <w:shd w:val="clear" w:color="auto" w:fill="FFFFFF"/>
+        </w:rPr>
+        <w:t>default</w:t>
+      </w:r>
+      <w:r>
+        <w:rPr>
+          <w:rFonts w:ascii="Arial" w:hAnsi="Arial" w:cs="Arial"/>
+          <w:color w:val="FF0000"/>
+          <w:sz w:val="19"/>
+          <w:szCs w:val="19"/>
+          <w:shd w:val="clear" w:color="auto" w:fill="FFFFFF"/>
+        </w:rPr>
+        <w:t xml:space="preserve"> </w:t>
+      </w:r>
+      <w:r>
+        <w:rPr>
+          <w:rFonts w:ascii="Arial" w:hAnsi="Arial" w:cs="Arial"/>
+          <w:color w:val="000000"/>
+          <w:sz w:val="19"/>
+          <w:szCs w:val="19"/>
+          <w:shd w:val="clear" w:color="auto" w:fill="FFFFFF"/>
+        </w:rPr>
+        <w:t xml:space="preserve">directory for the created tool chain is $HOME/x-tools, but can be configured under 'Paths and </w:t>
+      </w:r>
+      <w:proofErr w:type="spellStart"/>
+      <w:r>
+        <w:rPr>
+          <w:rFonts w:ascii="Arial" w:hAnsi="Arial" w:cs="Arial"/>
+          <w:color w:val="000000"/>
+          <w:sz w:val="19"/>
+          <w:szCs w:val="19"/>
+          <w:shd w:val="clear" w:color="auto" w:fill="FFFFFF"/>
+        </w:rPr>
+        <w:t>misc</w:t>
+      </w:r>
+      <w:proofErr w:type="spellEnd"/>
+      <w:r>
+        <w:rPr>
+          <w:rFonts w:ascii="Arial" w:hAnsi="Arial" w:cs="Arial"/>
+          <w:color w:val="000000"/>
+          <w:sz w:val="19"/>
+          <w:szCs w:val="19"/>
+          <w:shd w:val="clear" w:color="auto" w:fill="FFFFFF"/>
+        </w:rPr>
+        <w:t xml:space="preserve"> options':</w:t>
+      </w:r>
+    </w:p>
+    <w:p>
+      <w:pPr>
+        <w:pStyle w:val="NoSpacing"/>
+        <w:rPr>
+          <w:rFonts w:ascii="Arial" w:hAnsi="Arial" w:cs="Arial"/>
+          <w:color w:val="000000"/>
+          <w:sz w:val="19"/>
+          <w:szCs w:val="19"/>
+          <w:shd w:val="clear" w:color="auto" w:fill="FFFFFF"/>
+        </w:rPr>
+      </w:pPr>
+    </w:p>
+    <w:p>
+      <w:pPr>
+        <w:pStyle w:val="NoSpacing"/>
+        <w:rPr>
+          <w:rFonts w:ascii="Arial" w:hAnsi="Arial" w:cs="Arial"/>
+          <w:color w:val="000000"/>
+          <w:sz w:val="19"/>
+          <w:szCs w:val="19"/>
+          <w:shd w:val="clear" w:color="auto" w:fill="FFFFFF"/>
+        </w:rPr>
+      </w:pPr>
+      <w:r>
+        <w:rPr>
+          <w:rFonts w:ascii="Arial" w:hAnsi="Arial" w:cs="Arial"/>
+          <w:color w:val="000000"/>
+          <w:sz w:val="19"/>
+          <w:szCs w:val="19"/>
+          <w:shd w:val="clear" w:color="auto" w:fill="FFFFFF"/>
+        </w:rPr>
+        <w:t xml:space="preserve">We can add environment </w:t>
+      </w:r>
+      <w:proofErr w:type="spellStart"/>
+      <w:r>
+        <w:rPr>
+          <w:rFonts w:ascii="Arial" w:hAnsi="Arial" w:cs="Arial"/>
+          <w:color w:val="000000"/>
+          <w:sz w:val="19"/>
+          <w:szCs w:val="19"/>
+          <w:shd w:val="clear" w:color="auto" w:fill="FFFFFF"/>
+        </w:rPr>
+        <w:t>var</w:t>
+      </w:r>
+      <w:proofErr w:type="spellEnd"/>
+      <w:r>
+        <w:rPr>
+          <w:rFonts w:ascii="Arial" w:hAnsi="Arial" w:cs="Arial"/>
+          <w:color w:val="000000"/>
+          <w:sz w:val="19"/>
+          <w:szCs w:val="19"/>
+          <w:shd w:val="clear" w:color="auto" w:fill="FFFFFF"/>
+        </w:rPr>
+        <w:t xml:space="preserve"> </w:t>
+      </w:r>
+    </w:p>
+    <w:p>
+      <w:pPr>
+        <w:pStyle w:val="NoSpacing"/>
+        <w:rPr>
+          <w:rFonts w:ascii="Arial" w:hAnsi="Arial" w:cs="Arial"/>
+          <w:color w:val="000000"/>
+          <w:sz w:val="19"/>
+          <w:szCs w:val="19"/>
+          <w:shd w:val="clear" w:color="auto" w:fill="FFFFFF"/>
+        </w:rPr>
+      </w:pPr>
+      <w:proofErr w:type="gramStart"/>
+      <w:r>
+        <w:rPr>
+          <w:rFonts w:ascii="Courier New" w:hAnsi="Courier New" w:cs="Courier New"/>
+          <w:color w:val="111111"/>
+          <w:sz w:val="23"/>
+          <w:szCs w:val="23"/>
+          <w:shd w:val="clear" w:color="auto" w:fill="EEEEFF"/>
+        </w:rPr>
+        <w:t>export</w:t>
+      </w:r>
+      <w:proofErr w:type="gramEnd"/>
+      <w:r>
+        <w:rPr>
+          <w:rFonts w:ascii="Courier New" w:hAnsi="Courier New" w:cs="Courier New"/>
+          <w:color w:val="111111"/>
+          <w:sz w:val="23"/>
+          <w:szCs w:val="23"/>
+          <w:shd w:val="clear" w:color="auto" w:fill="EEEEFF"/>
+        </w:rPr>
+        <w:t xml:space="preserve"> $CT_TARGET             to store the created </w:t>
+      </w:r>
+      <w:proofErr w:type="spellStart"/>
+      <w:r>
+        <w:rPr>
+          <w:rFonts w:ascii="Courier New" w:hAnsi="Courier New" w:cs="Courier New"/>
+          <w:color w:val="111111"/>
+          <w:sz w:val="23"/>
+          <w:szCs w:val="23"/>
+          <w:shd w:val="clear" w:color="auto" w:fill="EEEEFF"/>
+        </w:rPr>
+        <w:t>toolchain</w:t>
+      </w:r>
+      <w:proofErr w:type="spellEnd"/>
     </w:p>
     <w:p>
       <w:pPr>
@@ -1498,13 +2224,18 @@
       <w:pPr>
         <w:pStyle w:val="NoSpacing"/>
       </w:pPr>
-    </w:p>
-    <w:p>
-      <w:pPr>
-        <w:pStyle w:val="NoSpacing"/>
-      </w:pPr>
-      <w:r>
-        <w:t>ct-ng build</w:t>
+      <w:proofErr w:type="spellStart"/>
+      <w:proofErr w:type="gramStart"/>
+      <w:r>
+        <w:t>ct</w:t>
+      </w:r>
+      <w:proofErr w:type="spellEnd"/>
+      <w:r>
+        <w:t>-ng</w:t>
+      </w:r>
+      <w:proofErr w:type="gramEnd"/>
+      <w:r>
+        <w:t xml:space="preserve"> build</w:t>
       </w:r>
     </w:p>
     <w:p>
@@ -1519,8 +2250,6 @@
       <w:r>
         <w:t>A</w:t>
       </w:r>
-      <w:bookmarkStart w:id="4" w:name="_GoBack"/>
-      <w:bookmarkEnd w:id="4"/>
       <w:r>
         <w:t>nd build started:</w:t>
       </w:r>
@@ -1584,16 +2313,124 @@
       <w:pPr>
         <w:pStyle w:val="NoSpacing"/>
       </w:pPr>
-    </w:p>
-    <w:p>
-      <w:pPr>
-        <w:pStyle w:val="NoSpacing"/>
-      </w:pPr>
-    </w:p>
-    <w:p>
-      <w:pPr>
-        <w:pStyle w:val="NoSpacing"/>
-      </w:pPr>
+      <w:r>
+        <w:t xml:space="preserve">After an hour or </w:t>
+      </w:r>
+      <w:proofErr w:type="gramStart"/>
+      <w:r>
+        <w:t>so ,</w:t>
+      </w:r>
+      <w:proofErr w:type="gramEnd"/>
+      <w:r>
+        <w:t xml:space="preserve"> build completed</w:t>
+      </w:r>
+    </w:p>
+    <w:p>
+      <w:pPr>
+        <w:pStyle w:val="NoSpacing"/>
+      </w:pPr>
+    </w:p>
+    <w:p>
+      <w:pPr>
+        <w:pStyle w:val="NoSpacing"/>
+      </w:pPr>
+      <w:r>
+        <w:rPr>
+          <w:noProof/>
+        </w:rPr>
+        <w:drawing>
+          <wp:inline distT="0" distB="0" distL="0" distR="0" wp14:anchorId="1E59B8CF" wp14:editId="52DE14C8">
+            <wp:extent cx="5943600" cy="1453515"/>
+            <wp:effectExtent l="0" t="0" r="0" b="0"/>
+            <wp:docPr id="2" name="Picture 2"/>
+            <wp:cNvGraphicFramePr>
+              <a:graphicFrameLocks xmlns:a="http://schemas.openxmlformats.org/drawingml/2006/main" noChangeAspect="1"/>
+            </wp:cNvGraphicFramePr>
+            <a:graphic xmlns:a="http://schemas.openxmlformats.org/drawingml/2006/main">
+              <a:graphicData uri="http://schemas.openxmlformats.org/drawingml/2006/picture">
+                <pic:pic xmlns:pic="http://schemas.openxmlformats.org/drawingml/2006/picture">
+                  <pic:nvPicPr>
+                    <pic:cNvPr id="0" name=""/>
+                    <pic:cNvPicPr/>
+                  </pic:nvPicPr>
+                  <pic:blipFill>
+                    <a:blip r:embed="rId15"/>
+                    <a:stretch>
+                      <a:fillRect/>
+                    </a:stretch>
+                  </pic:blipFill>
+                  <pic:spPr>
+                    <a:xfrm>
+                      <a:off x="0" y="0"/>
+                      <a:ext cx="5943600" cy="1453515"/>
+                    </a:xfrm>
+                    <a:prstGeom prst="rect">
+                      <a:avLst/>
+                    </a:prstGeom>
+                  </pic:spPr>
+                </pic:pic>
+              </a:graphicData>
+            </a:graphic>
+          </wp:inline>
+        </w:drawing>
+      </w:r>
+    </w:p>
+    <w:p>
+      <w:pPr>
+        <w:pStyle w:val="NoSpacing"/>
+      </w:pPr>
+    </w:p>
+    <w:p>
+      <w:pPr>
+        <w:pStyle w:val="NoSpacing"/>
+      </w:pPr>
+      <w:bookmarkStart w:id="5" w:name="_GoBack"/>
+      <w:bookmarkEnd w:id="5"/>
+    </w:p>
+    <w:p>
+      <w:pPr>
+        <w:pStyle w:val="NoSpacing"/>
+      </w:pPr>
+      <w:r>
+        <w:rPr>
+          <w:noProof/>
+        </w:rPr>
+        <w:drawing>
+          <wp:inline distT="0" distB="0" distL="0" distR="0" wp14:anchorId="5419E7F2" wp14:editId="4A586172">
+            <wp:extent cx="5854655" cy="5115464"/>
+            <wp:effectExtent l="0" t="0" r="0" b="9525"/>
+            <wp:docPr id="10" name="Picture 10"/>
+            <wp:cNvGraphicFramePr>
+              <a:graphicFrameLocks xmlns:a="http://schemas.openxmlformats.org/drawingml/2006/main" noChangeAspect="1"/>
+            </wp:cNvGraphicFramePr>
+            <a:graphic xmlns:a="http://schemas.openxmlformats.org/drawingml/2006/main">
+              <a:graphicData uri="http://schemas.openxmlformats.org/drawingml/2006/picture">
+                <pic:pic xmlns:pic="http://schemas.openxmlformats.org/drawingml/2006/picture">
+                  <pic:nvPicPr>
+                    <pic:cNvPr id="0" name=""/>
+                    <pic:cNvPicPr/>
+                  </pic:nvPicPr>
+                  <pic:blipFill>
+                    <a:blip r:embed="rId16"/>
+                    <a:stretch>
+                      <a:fillRect/>
+                    </a:stretch>
+                  </pic:blipFill>
+                  <pic:spPr>
+                    <a:xfrm>
+                      <a:off x="0" y="0"/>
+                      <a:ext cx="5857143" cy="5117638"/>
+                    </a:xfrm>
+                    <a:prstGeom prst="rect">
+                      <a:avLst/>
+                    </a:prstGeom>
+                  </pic:spPr>
+                </pic:pic>
+              </a:graphicData>
+            </a:graphic>
+          </wp:inline>
+        </w:drawing>
+      </w:r>
     </w:p>
     <w:p>
       <w:pPr>

</xml_diff>